<commit_message>
Update 21/02/23 tercer intento
</commit_message>
<xml_diff>
--- a/AnalysisFcn/Template.docx
+++ b/AnalysisFcn/Template.docx
@@ -1,15 +1,13 @@
 
 <file path=word/document.xml><?xml version="1.0" encoding="utf-8"?>
-<w:document xmlns:wpc="http://schemas.microsoft.com/office/word/2010/wordprocessingCanvas" xmlns:cx="http://schemas.microsoft.com/office/drawing/2014/chartex" xmlns:mc="http://schemas.openxmlformats.org/markup-compatibility/2006" xmlns:o="urn:schemas-microsoft-com:office:office" xmlns:r="http://schemas.openxmlformats.org/officeDocument/2006/relationships" xmlns:m="http://schemas.openxmlformats.org/officeDocument/2006/math" xmlns:v="urn:schemas-microsoft-com:vml" xmlns:wp14="http://schemas.microsoft.com/office/word/2010/wordprocessingDrawing" xmlns:wp="http://schemas.openxmlformats.org/drawingml/2006/wordprocessingDrawing" xmlns:w10="urn:schemas-microsoft-com:office:word" xmlns:w="http://schemas.openxmlformats.org/wordprocessingml/2006/main" xmlns:w14="http://schemas.microsoft.com/office/word/2010/wordml" xmlns:w15="http://schemas.microsoft.com/office/word/2012/wordml" xmlns:w16se="http://schemas.microsoft.com/office/word/2015/wordml/symex" xmlns:wpg="http://schemas.microsoft.com/office/word/2010/wordprocessingGroup" xmlns:wpi="http://schemas.microsoft.com/office/word/2010/wordprocessingInk" xmlns:wne="http://schemas.microsoft.com/office/word/2006/wordml" xmlns:wps="http://schemas.microsoft.com/office/word/2010/wordprocessingShape" mc:Ignorable="w14 w15 w16se wp14">
+<w:document xmlns:wpc="http://schemas.microsoft.com/office/word/2010/wordprocessingCanvas" xmlns:mc="http://schemas.openxmlformats.org/markup-compatibility/2006" xmlns:o="urn:schemas-microsoft-com:office:office" xmlns:r="http://schemas.openxmlformats.org/officeDocument/2006/relationships" xmlns:m="http://schemas.openxmlformats.org/officeDocument/2006/math" xmlns:v="urn:schemas-microsoft-com:vml" xmlns:wp14="http://schemas.microsoft.com/office/word/2010/wordprocessingDrawing" xmlns:wp="http://schemas.openxmlformats.org/drawingml/2006/wordprocessingDrawing" xmlns:w10="urn:schemas-microsoft-com:office:word" xmlns:w="http://schemas.openxmlformats.org/wordprocessingml/2006/main" xmlns:w14="http://schemas.microsoft.com/office/word/2010/wordml" xmlns:w15="http://schemas.microsoft.com/office/word/2012/wordml" xmlns:wpg="http://schemas.microsoft.com/office/word/2010/wordprocessingGroup" xmlns:wpi="http://schemas.microsoft.com/office/word/2010/wordprocessingInk" xmlns:wne="http://schemas.microsoft.com/office/word/2006/wordml" xmlns:wps="http://schemas.microsoft.com/office/word/2010/wordprocessingShape" mc:Ignorable="w14 w15 wp14">
   <w:body>
-    <w:p/>
+    <w:p>
+      <w:bookmarkStart w:id="0" w:name="_GoBack"/>
+      <w:bookmarkEnd w:id="0"/>
+    </w:p>
     <w:sectPr>
-      <w:headerReference w:type="even" r:id="rId6"/>
-      <w:headerReference w:type="default" r:id="rId7"/>
-      <w:footerReference w:type="even" r:id="rId8"/>
-      <w:footerReference w:type="default" r:id="rId9"/>
-      <w:headerReference w:type="first" r:id="rId10"/>
-      <w:footerReference w:type="first" r:id="rId11"/>
+      <w:headerReference w:type="default" r:id="rId6"/>
       <w:pgSz w:w="11906" w:h="16838"/>
       <w:pgMar w:top="1417" w:right="1701" w:bottom="1417" w:left="1701" w:header="708" w:footer="708" w:gutter="0"/>
       <w:cols w:space="708"/>
@@ -20,7 +18,7 @@
 </file>
 
 <file path=word/endnotes.xml><?xml version="1.0" encoding="utf-8"?>
-<w:endnotes xmlns:wpc="http://schemas.microsoft.com/office/word/2010/wordprocessingCanvas" xmlns:cx="http://schemas.microsoft.com/office/drawing/2014/chartex" xmlns:mc="http://schemas.openxmlformats.org/markup-compatibility/2006" xmlns:o="urn:schemas-microsoft-com:office:office" xmlns:r="http://schemas.openxmlformats.org/officeDocument/2006/relationships" xmlns:m="http://schemas.openxmlformats.org/officeDocument/2006/math" xmlns:v="urn:schemas-microsoft-com:vml" xmlns:wp14="http://schemas.microsoft.com/office/word/2010/wordprocessingDrawing" xmlns:wp="http://schemas.openxmlformats.org/drawingml/2006/wordprocessingDrawing" xmlns:w10="urn:schemas-microsoft-com:office:word" xmlns:w="http://schemas.openxmlformats.org/wordprocessingml/2006/main" xmlns:w14="http://schemas.microsoft.com/office/word/2010/wordml" xmlns:w15="http://schemas.microsoft.com/office/word/2012/wordml" xmlns:w16se="http://schemas.microsoft.com/office/word/2015/wordml/symex" xmlns:wpg="http://schemas.microsoft.com/office/word/2010/wordprocessingGroup" xmlns:wpi="http://schemas.microsoft.com/office/word/2010/wordprocessingInk" xmlns:wne="http://schemas.microsoft.com/office/word/2006/wordml" xmlns:wps="http://schemas.microsoft.com/office/word/2010/wordprocessingShape" mc:Ignorable="w14 w15 w16se wp14">
+<w:endnotes xmlns:wpc="http://schemas.microsoft.com/office/word/2010/wordprocessingCanvas" xmlns:mc="http://schemas.openxmlformats.org/markup-compatibility/2006" xmlns:o="urn:schemas-microsoft-com:office:office" xmlns:r="http://schemas.openxmlformats.org/officeDocument/2006/relationships" xmlns:m="http://schemas.openxmlformats.org/officeDocument/2006/math" xmlns:v="urn:schemas-microsoft-com:vml" xmlns:wp14="http://schemas.microsoft.com/office/word/2010/wordprocessingDrawing" xmlns:wp="http://schemas.openxmlformats.org/drawingml/2006/wordprocessingDrawing" xmlns:w10="urn:schemas-microsoft-com:office:word" xmlns:w="http://schemas.openxmlformats.org/wordprocessingml/2006/main" xmlns:w14="http://schemas.microsoft.com/office/word/2010/wordml" xmlns:w15="http://schemas.microsoft.com/office/word/2012/wordml" xmlns:wpg="http://schemas.microsoft.com/office/word/2010/wordprocessingGroup" xmlns:wpi="http://schemas.microsoft.com/office/word/2010/wordprocessingInk" xmlns:wne="http://schemas.microsoft.com/office/word/2006/wordml" xmlns:wps="http://schemas.microsoft.com/office/word/2010/wordprocessingShape" mc:Ignorable="w14 w15 wp14">
   <w:endnote w:type="separator" w:id="-1">
     <w:p>
       <w:pPr>
@@ -44,38 +42,8 @@
 </w:endnotes>
 </file>
 
-<file path=word/footer1.xml><?xml version="1.0" encoding="utf-8"?>
-<w:ftr xmlns:wpc="http://schemas.microsoft.com/office/word/2010/wordprocessingCanvas" xmlns:cx="http://schemas.microsoft.com/office/drawing/2014/chartex" xmlns:mc="http://schemas.openxmlformats.org/markup-compatibility/2006" xmlns:o="urn:schemas-microsoft-com:office:office" xmlns:r="http://schemas.openxmlformats.org/officeDocument/2006/relationships" xmlns:m="http://schemas.openxmlformats.org/officeDocument/2006/math" xmlns:v="urn:schemas-microsoft-com:vml" xmlns:wp14="http://schemas.microsoft.com/office/word/2010/wordprocessingDrawing" xmlns:wp="http://schemas.openxmlformats.org/drawingml/2006/wordprocessingDrawing" xmlns:w10="urn:schemas-microsoft-com:office:word" xmlns:w="http://schemas.openxmlformats.org/wordprocessingml/2006/main" xmlns:w14="http://schemas.microsoft.com/office/word/2010/wordml" xmlns:w15="http://schemas.microsoft.com/office/word/2012/wordml" xmlns:w16se="http://schemas.microsoft.com/office/word/2015/wordml/symex" xmlns:wpg="http://schemas.microsoft.com/office/word/2010/wordprocessingGroup" xmlns:wpi="http://schemas.microsoft.com/office/word/2010/wordprocessingInk" xmlns:wne="http://schemas.microsoft.com/office/word/2006/wordml" xmlns:wps="http://schemas.microsoft.com/office/word/2010/wordprocessingShape" mc:Ignorable="w14 w15 w16se wp14">
-  <w:p>
-    <w:pPr>
-      <w:pStyle w:val="Piedepgina"/>
-    </w:pPr>
-  </w:p>
-</w:ftr>
-</file>
-
-<file path=word/footer2.xml><?xml version="1.0" encoding="utf-8"?>
-<w:ftr xmlns:wpc="http://schemas.microsoft.com/office/word/2010/wordprocessingCanvas" xmlns:cx="http://schemas.microsoft.com/office/drawing/2014/chartex" xmlns:mc="http://schemas.openxmlformats.org/markup-compatibility/2006" xmlns:o="urn:schemas-microsoft-com:office:office" xmlns:r="http://schemas.openxmlformats.org/officeDocument/2006/relationships" xmlns:m="http://schemas.openxmlformats.org/officeDocument/2006/math" xmlns:v="urn:schemas-microsoft-com:vml" xmlns:wp14="http://schemas.microsoft.com/office/word/2010/wordprocessingDrawing" xmlns:wp="http://schemas.openxmlformats.org/drawingml/2006/wordprocessingDrawing" xmlns:w10="urn:schemas-microsoft-com:office:word" xmlns:w="http://schemas.openxmlformats.org/wordprocessingml/2006/main" xmlns:w14="http://schemas.microsoft.com/office/word/2010/wordml" xmlns:w15="http://schemas.microsoft.com/office/word/2012/wordml" xmlns:w16se="http://schemas.microsoft.com/office/word/2015/wordml/symex" xmlns:wpg="http://schemas.microsoft.com/office/word/2010/wordprocessingGroup" xmlns:wpi="http://schemas.microsoft.com/office/word/2010/wordprocessingInk" xmlns:wne="http://schemas.microsoft.com/office/word/2006/wordml" xmlns:wps="http://schemas.microsoft.com/office/word/2010/wordprocessingShape" mc:Ignorable="w14 w15 w16se wp14">
-  <w:p>
-    <w:pPr>
-      <w:pStyle w:val="Piedepgina"/>
-    </w:pPr>
-  </w:p>
-</w:ftr>
-</file>
-
-<file path=word/footer3.xml><?xml version="1.0" encoding="utf-8"?>
-<w:ftr xmlns:wpc="http://schemas.microsoft.com/office/word/2010/wordprocessingCanvas" xmlns:cx="http://schemas.microsoft.com/office/drawing/2014/chartex" xmlns:mc="http://schemas.openxmlformats.org/markup-compatibility/2006" xmlns:o="urn:schemas-microsoft-com:office:office" xmlns:r="http://schemas.openxmlformats.org/officeDocument/2006/relationships" xmlns:m="http://schemas.openxmlformats.org/officeDocument/2006/math" xmlns:v="urn:schemas-microsoft-com:vml" xmlns:wp14="http://schemas.microsoft.com/office/word/2010/wordprocessingDrawing" xmlns:wp="http://schemas.openxmlformats.org/drawingml/2006/wordprocessingDrawing" xmlns:w10="urn:schemas-microsoft-com:office:word" xmlns:w="http://schemas.openxmlformats.org/wordprocessingml/2006/main" xmlns:w14="http://schemas.microsoft.com/office/word/2010/wordml" xmlns:w15="http://schemas.microsoft.com/office/word/2012/wordml" xmlns:w16se="http://schemas.microsoft.com/office/word/2015/wordml/symex" xmlns:wpg="http://schemas.microsoft.com/office/word/2010/wordprocessingGroup" xmlns:wpi="http://schemas.microsoft.com/office/word/2010/wordprocessingInk" xmlns:wne="http://schemas.microsoft.com/office/word/2006/wordml" xmlns:wps="http://schemas.microsoft.com/office/word/2010/wordprocessingShape" mc:Ignorable="w14 w15 w16se wp14">
-  <w:p>
-    <w:pPr>
-      <w:pStyle w:val="Piedepgina"/>
-    </w:pPr>
-  </w:p>
-</w:ftr>
-</file>
-
 <file path=word/footnotes.xml><?xml version="1.0" encoding="utf-8"?>
-<w:footnotes xmlns:wpc="http://schemas.microsoft.com/office/word/2010/wordprocessingCanvas" xmlns:cx="http://schemas.microsoft.com/office/drawing/2014/chartex" xmlns:mc="http://schemas.openxmlformats.org/markup-compatibility/2006" xmlns:o="urn:schemas-microsoft-com:office:office" xmlns:r="http://schemas.openxmlformats.org/officeDocument/2006/relationships" xmlns:m="http://schemas.openxmlformats.org/officeDocument/2006/math" xmlns:v="urn:schemas-microsoft-com:vml" xmlns:wp14="http://schemas.microsoft.com/office/word/2010/wordprocessingDrawing" xmlns:wp="http://schemas.openxmlformats.org/drawingml/2006/wordprocessingDrawing" xmlns:w10="urn:schemas-microsoft-com:office:word" xmlns:w="http://schemas.openxmlformats.org/wordprocessingml/2006/main" xmlns:w14="http://schemas.microsoft.com/office/word/2010/wordml" xmlns:w15="http://schemas.microsoft.com/office/word/2012/wordml" xmlns:w16se="http://schemas.microsoft.com/office/word/2015/wordml/symex" xmlns:wpg="http://schemas.microsoft.com/office/word/2010/wordprocessingGroup" xmlns:wpi="http://schemas.microsoft.com/office/word/2010/wordprocessingInk" xmlns:wne="http://schemas.microsoft.com/office/word/2006/wordml" xmlns:wps="http://schemas.microsoft.com/office/word/2010/wordprocessingShape" mc:Ignorable="w14 w15 w16se wp14">
+<w:footnotes xmlns:wpc="http://schemas.microsoft.com/office/word/2010/wordprocessingCanvas" xmlns:mc="http://schemas.openxmlformats.org/markup-compatibility/2006" xmlns:o="urn:schemas-microsoft-com:office:office" xmlns:r="http://schemas.openxmlformats.org/officeDocument/2006/relationships" xmlns:m="http://schemas.openxmlformats.org/officeDocument/2006/math" xmlns:v="urn:schemas-microsoft-com:vml" xmlns:wp14="http://schemas.microsoft.com/office/word/2010/wordprocessingDrawing" xmlns:wp="http://schemas.openxmlformats.org/drawingml/2006/wordprocessingDrawing" xmlns:w10="urn:schemas-microsoft-com:office:word" xmlns:w="http://schemas.openxmlformats.org/wordprocessingml/2006/main" xmlns:w14="http://schemas.microsoft.com/office/word/2010/wordml" xmlns:w15="http://schemas.microsoft.com/office/word/2012/wordml" xmlns:wpg="http://schemas.microsoft.com/office/word/2010/wordprocessingGroup" xmlns:wpi="http://schemas.microsoft.com/office/word/2010/wordprocessingInk" xmlns:wne="http://schemas.microsoft.com/office/word/2006/wordml" xmlns:wps="http://schemas.microsoft.com/office/word/2010/wordprocessingShape" mc:Ignorable="w14 w15 wp14">
   <w:footnote w:type="separator" w:id="-1">
     <w:p>
       <w:pPr>
@@ -100,17 +68,7 @@
 </file>
 
 <file path=word/header1.xml><?xml version="1.0" encoding="utf-8"?>
-<w:hdr xmlns:wpc="http://schemas.microsoft.com/office/word/2010/wordprocessingCanvas" xmlns:cx="http://schemas.microsoft.com/office/drawing/2014/chartex" xmlns:mc="http://schemas.openxmlformats.org/markup-compatibility/2006" xmlns:o="urn:schemas-microsoft-com:office:office" xmlns:r="http://schemas.openxmlformats.org/officeDocument/2006/relationships" xmlns:m="http://schemas.openxmlformats.org/officeDocument/2006/math" xmlns:v="urn:schemas-microsoft-com:vml" xmlns:wp14="http://schemas.microsoft.com/office/word/2010/wordprocessingDrawing" xmlns:wp="http://schemas.openxmlformats.org/drawingml/2006/wordprocessingDrawing" xmlns:w10="urn:schemas-microsoft-com:office:word" xmlns:w="http://schemas.openxmlformats.org/wordprocessingml/2006/main" xmlns:w14="http://schemas.microsoft.com/office/word/2010/wordml" xmlns:w15="http://schemas.microsoft.com/office/word/2012/wordml" xmlns:w16se="http://schemas.microsoft.com/office/word/2015/wordml/symex" xmlns:wpg="http://schemas.microsoft.com/office/word/2010/wordprocessingGroup" xmlns:wpi="http://schemas.microsoft.com/office/word/2010/wordprocessingInk" xmlns:wne="http://schemas.microsoft.com/office/word/2006/wordml" xmlns:wps="http://schemas.microsoft.com/office/word/2010/wordprocessingShape" mc:Ignorable="w14 w15 w16se wp14">
-  <w:p>
-    <w:pPr>
-      <w:pStyle w:val="Encabezado"/>
-    </w:pPr>
-  </w:p>
-</w:hdr>
-</file>
-
-<file path=word/header2.xml><?xml version="1.0" encoding="utf-8"?>
-<w:hdr xmlns:wpc="http://schemas.microsoft.com/office/word/2010/wordprocessingCanvas" xmlns:cx="http://schemas.microsoft.com/office/drawing/2014/chartex" xmlns:mc="http://schemas.openxmlformats.org/markup-compatibility/2006" xmlns:o="urn:schemas-microsoft-com:office:office" xmlns:r="http://schemas.openxmlformats.org/officeDocument/2006/relationships" xmlns:m="http://schemas.openxmlformats.org/officeDocument/2006/math" xmlns:v="urn:schemas-microsoft-com:vml" xmlns:wp14="http://schemas.microsoft.com/office/word/2010/wordprocessingDrawing" xmlns:wp="http://schemas.openxmlformats.org/drawingml/2006/wordprocessingDrawing" xmlns:w10="urn:schemas-microsoft-com:office:word" xmlns:w="http://schemas.openxmlformats.org/wordprocessingml/2006/main" xmlns:w14="http://schemas.microsoft.com/office/word/2010/wordml" xmlns:w15="http://schemas.microsoft.com/office/word/2012/wordml" xmlns:w16se="http://schemas.microsoft.com/office/word/2015/wordml/symex" xmlns:wpg="http://schemas.microsoft.com/office/word/2010/wordprocessingGroup" xmlns:wpi="http://schemas.microsoft.com/office/word/2010/wordprocessingInk" xmlns:wne="http://schemas.microsoft.com/office/word/2006/wordml" xmlns:wps="http://schemas.microsoft.com/office/word/2010/wordprocessingShape" mc:Ignorable="w14 w15 w16se wp14">
+<w:hdr xmlns:wpc="http://schemas.microsoft.com/office/word/2010/wordprocessingCanvas" xmlns:mc="http://schemas.openxmlformats.org/markup-compatibility/2006" xmlns:o="urn:schemas-microsoft-com:office:office" xmlns:r="http://schemas.openxmlformats.org/officeDocument/2006/relationships" xmlns:m="http://schemas.openxmlformats.org/officeDocument/2006/math" xmlns:v="urn:schemas-microsoft-com:vml" xmlns:wp14="http://schemas.microsoft.com/office/word/2010/wordprocessingDrawing" xmlns:wp="http://schemas.openxmlformats.org/drawingml/2006/wordprocessingDrawing" xmlns:w10="urn:schemas-microsoft-com:office:word" xmlns:w="http://schemas.openxmlformats.org/wordprocessingml/2006/main" xmlns:w14="http://schemas.microsoft.com/office/word/2010/wordml" xmlns:w15="http://schemas.microsoft.com/office/word/2012/wordml" xmlns:wpg="http://schemas.microsoft.com/office/word/2010/wordprocessingGroup" xmlns:wpi="http://schemas.microsoft.com/office/word/2010/wordprocessingInk" xmlns:wne="http://schemas.microsoft.com/office/word/2006/wordml" xmlns:wps="http://schemas.microsoft.com/office/word/2010/wordprocessingShape" mc:Ignorable="w14 w15 wp14">
   <w:p>
     <w:pPr>
       <w:spacing w:after="0" w:line="240" w:lineRule="auto"/>
@@ -172,10 +130,10 @@
               <w:lang w:eastAsia="es-ES"/>
             </w:rPr>
             <w:drawing>
-              <wp:inline distT="0" distB="0" distL="0" distR="0">
-                <wp:extent cx="1905000" cy="962025"/>
-                <wp:effectExtent l="0" t="0" r="0" b="9525"/>
-                <wp:docPr id="2" name="Imagen 2"/>
+              <wp:inline distT="0" distB="0" distL="0" distR="0" wp14:anchorId="085B4FF0" wp14:editId="32165A38">
+                <wp:extent cx="2009775" cy="923925"/>
+                <wp:effectExtent l="0" t="0" r="9525" b="9525"/>
+                <wp:docPr id="1" name="Imagen 1" descr="logo vertical"/>
                 <wp:cNvGraphicFramePr>
                   <a:graphicFrameLocks xmlns:a="http://schemas.openxmlformats.org/drawingml/2006/main" noChangeAspect="1"/>
                 </wp:cNvGraphicFramePr>
@@ -183,8 +141,10 @@
                   <a:graphicData uri="http://schemas.openxmlformats.org/drawingml/2006/picture">
                     <pic:pic xmlns:pic="http://schemas.openxmlformats.org/drawingml/2006/picture">
                       <pic:nvPicPr>
-                        <pic:cNvPr id="2" name="INMALogo.jpg"/>
-                        <pic:cNvPicPr/>
+                        <pic:cNvPr id="0" name="Imagen 2" descr="logo vertical"/>
+                        <pic:cNvPicPr>
+                          <a:picLocks noChangeAspect="1" noChangeArrowheads="1"/>
+                        </pic:cNvPicPr>
                       </pic:nvPicPr>
                       <pic:blipFill>
                         <a:blip r:embed="rId1">
@@ -194,18 +154,23 @@
                             </a:ext>
                           </a:extLst>
                         </a:blip>
+                        <a:srcRect/>
                         <a:stretch>
                           <a:fillRect/>
                         </a:stretch>
                       </pic:blipFill>
-                      <pic:spPr>
+                      <pic:spPr bwMode="auto">
                         <a:xfrm>
                           <a:off x="0" y="0"/>
-                          <a:ext cx="1905000" cy="962025"/>
+                          <a:ext cx="2009775" cy="923925"/>
                         </a:xfrm>
                         <a:prstGeom prst="rect">
                           <a:avLst/>
                         </a:prstGeom>
+                        <a:noFill/>
+                        <a:ln>
+                          <a:noFill/>
+                        </a:ln>
                       </pic:spPr>
                     </pic:pic>
                   </a:graphicData>
@@ -373,20 +338,8 @@
               <w:szCs w:val="20"/>
               <w:lang w:val="pt-BR"/>
             </w:rPr>
-            <w:t xml:space="preserve">: </w:t>
-          </w:r>
-          <w:r>
-            <w:rPr>
-              <w:rFonts w:ascii="Helvetica" w:eastAsia="Times New Roman" w:hAnsi="Helvetica" w:cs="Times New Roman"/>
-              <w:b/>
-              <w:sz w:val="18"/>
-              <w:szCs w:val="20"/>
-              <w:lang w:val="pt-BR"/>
-            </w:rPr>
-            <w:t>INMA</w:t>
-          </w:r>
-          <w:bookmarkStart w:id="0" w:name="_GoBack"/>
-          <w:bookmarkEnd w:id="0"/>
+            <w:t>: ICMA</w:t>
+          </w:r>
         </w:p>
         <w:p>
           <w:pPr>
@@ -553,18 +506,8 @@
 </w:hdr>
 </file>
 
-<file path=word/header3.xml><?xml version="1.0" encoding="utf-8"?>
-<w:hdr xmlns:wpc="http://schemas.microsoft.com/office/word/2010/wordprocessingCanvas" xmlns:cx="http://schemas.microsoft.com/office/drawing/2014/chartex" xmlns:mc="http://schemas.openxmlformats.org/markup-compatibility/2006" xmlns:o="urn:schemas-microsoft-com:office:office" xmlns:r="http://schemas.openxmlformats.org/officeDocument/2006/relationships" xmlns:m="http://schemas.openxmlformats.org/officeDocument/2006/math" xmlns:v="urn:schemas-microsoft-com:vml" xmlns:wp14="http://schemas.microsoft.com/office/word/2010/wordprocessingDrawing" xmlns:wp="http://schemas.openxmlformats.org/drawingml/2006/wordprocessingDrawing" xmlns:w10="urn:schemas-microsoft-com:office:word" xmlns:w="http://schemas.openxmlformats.org/wordprocessingml/2006/main" xmlns:w14="http://schemas.microsoft.com/office/word/2010/wordml" xmlns:w15="http://schemas.microsoft.com/office/word/2012/wordml" xmlns:w16se="http://schemas.microsoft.com/office/word/2015/wordml/symex" xmlns:wpg="http://schemas.microsoft.com/office/word/2010/wordprocessingGroup" xmlns:wpi="http://schemas.microsoft.com/office/word/2010/wordprocessingInk" xmlns:wne="http://schemas.microsoft.com/office/word/2006/wordml" xmlns:wps="http://schemas.microsoft.com/office/word/2010/wordprocessingShape" mc:Ignorable="w14 w15 w16se wp14">
-  <w:p>
-    <w:pPr>
-      <w:pStyle w:val="Encabezado"/>
-    </w:pPr>
-  </w:p>
-</w:hdr>
-</file>
-
 <file path=word/styles.xml><?xml version="1.0" encoding="utf-8"?>
-<w:styles xmlns:mc="http://schemas.openxmlformats.org/markup-compatibility/2006" xmlns:r="http://schemas.openxmlformats.org/officeDocument/2006/relationships" xmlns:w="http://schemas.openxmlformats.org/wordprocessingml/2006/main" xmlns:w14="http://schemas.microsoft.com/office/word/2010/wordml" xmlns:w15="http://schemas.microsoft.com/office/word/2012/wordml" xmlns:w16se="http://schemas.microsoft.com/office/word/2015/wordml/symex" mc:Ignorable="w14 w15 w16se">
+<w:styles xmlns:mc="http://schemas.openxmlformats.org/markup-compatibility/2006" xmlns:r="http://schemas.openxmlformats.org/officeDocument/2006/relationships" xmlns:w="http://schemas.openxmlformats.org/wordprocessingml/2006/main" xmlns:w14="http://schemas.microsoft.com/office/word/2010/wordml" xmlns:w15="http://schemas.microsoft.com/office/word/2012/wordml" mc:Ignorable="w14 w15">
   <w:docDefaults>
     <w:rPrDefault>
       <w:rPr>

</xml_diff>